<commit_message>
Pfade start/poolSuchen und start/beitreten beschrieben
</commit_message>
<xml_diff>
--- a/Pfade_Hangman.docx
+++ b/Pfade_Hangman.docx
@@ -11,14 +11,14 @@
       </w:tblPr>
       <w:tblGrid>
         <w:gridCol w:w="4787"/>
-        <w:gridCol w:w="4157"/>
-        <w:gridCol w:w="1519"/>
-        <w:gridCol w:w="5697"/>
+        <w:gridCol w:w="4124"/>
+        <w:gridCol w:w="1619"/>
+        <w:gridCol w:w="5630"/>
       </w:tblGrid>
       <w:tr>
         <w:tc>
           <w:tcPr>
-            <w:tcW w:w="3403" w:type="dxa"/>
+            <w:tcW w:w="4787" w:type="dxa"/>
           </w:tcPr>
           <w:p>
             <w:pPr>
@@ -42,7 +42,7 @@
         </w:tc>
         <w:tc>
           <w:tcPr>
-            <w:tcW w:w="4594" w:type="dxa"/>
+            <w:tcW w:w="4157" w:type="dxa"/>
           </w:tcPr>
           <w:p>
             <w:pPr>
@@ -99,7 +99,7 @@
         </w:tc>
         <w:tc>
           <w:tcPr>
-            <w:tcW w:w="6644" w:type="dxa"/>
+            <w:tcW w:w="5697" w:type="dxa"/>
           </w:tcPr>
           <w:p>
             <w:pPr>
@@ -125,7 +125,7 @@
       <w:tr>
         <w:tc>
           <w:tcPr>
-            <w:tcW w:w="3403" w:type="dxa"/>
+            <w:tcW w:w="4787" w:type="dxa"/>
           </w:tcPr>
           <w:p>
             <w:pPr>
@@ -145,7 +145,7 @@
         </w:tc>
         <w:tc>
           <w:tcPr>
-            <w:tcW w:w="4594" w:type="dxa"/>
+            <w:tcW w:w="4157" w:type="dxa"/>
           </w:tcPr>
           <w:p>
             <w:pPr>
@@ -171,7 +171,7 @@
         </w:tc>
         <w:tc>
           <w:tcPr>
-            <w:tcW w:w="6644" w:type="dxa"/>
+            <w:tcW w:w="5697" w:type="dxa"/>
           </w:tcPr>
           <w:p>
             <w:pPr>
@@ -186,7 +186,7 @@
       <w:tr>
         <w:tc>
           <w:tcPr>
-            <w:tcW w:w="3403" w:type="dxa"/>
+            <w:tcW w:w="4787" w:type="dxa"/>
           </w:tcPr>
           <w:p>
             <w:pPr>
@@ -195,6 +195,7 @@
                 <w:szCs w:val="28"/>
               </w:rPr>
             </w:pPr>
+            <w:proofErr w:type="spellStart"/>
             <w:r>
               <w:rPr>
                 <w:sz w:val="28"/>
@@ -209,6 +210,7 @@
               </w:rPr>
               <w:t>tart</w:t>
             </w:r>
+            <w:proofErr w:type="spellEnd"/>
             <w:r>
               <w:rPr>
                 <w:sz w:val="28"/>
@@ -229,7 +231,7 @@
         </w:tc>
         <w:tc>
           <w:tcPr>
-            <w:tcW w:w="4594" w:type="dxa"/>
+            <w:tcW w:w="4157" w:type="dxa"/>
           </w:tcPr>
           <w:p>
             <w:pPr>
@@ -310,7 +312,7 @@
         </w:tc>
         <w:tc>
           <w:tcPr>
-            <w:tcW w:w="6644" w:type="dxa"/>
+            <w:tcW w:w="5697" w:type="dxa"/>
           </w:tcPr>
           <w:p>
             <w:pPr>
@@ -332,7 +334,7 @@
       <w:tr>
         <w:tc>
           <w:tcPr>
-            <w:tcW w:w="3403" w:type="dxa"/>
+            <w:tcW w:w="4787" w:type="dxa"/>
           </w:tcPr>
           <w:p>
             <w:pPr>
@@ -341,12 +343,21 @@
                 <w:szCs w:val="28"/>
               </w:rPr>
             </w:pPr>
-            <w:r>
-              <w:rPr>
-                <w:sz w:val="28"/>
-                <w:szCs w:val="28"/>
-              </w:rPr>
-              <w:t>start/</w:t>
+            <w:proofErr w:type="spellStart"/>
+            <w:r>
+              <w:rPr>
+                <w:sz w:val="28"/>
+                <w:szCs w:val="28"/>
+              </w:rPr>
+              <w:t>start</w:t>
+            </w:r>
+            <w:proofErr w:type="spellEnd"/>
+            <w:r>
+              <w:rPr>
+                <w:sz w:val="28"/>
+                <w:szCs w:val="28"/>
+              </w:rPr>
+              <w:t>/</w:t>
             </w:r>
             <w:proofErr w:type="spellStart"/>
             <w:r>
@@ -368,7 +379,7 @@
         </w:tc>
         <w:tc>
           <w:tcPr>
-            <w:tcW w:w="4594" w:type="dxa"/>
+            <w:tcW w:w="4157" w:type="dxa"/>
           </w:tcPr>
           <w:p>
             <w:pPr>
@@ -394,7 +405,7 @@
         </w:tc>
         <w:tc>
           <w:tcPr>
-            <w:tcW w:w="6644" w:type="dxa"/>
+            <w:tcW w:w="5697" w:type="dxa"/>
           </w:tcPr>
           <w:p>
             <w:pPr>
@@ -409,7 +420,7 @@
       <w:tr>
         <w:tc>
           <w:tcPr>
-            <w:tcW w:w="3403" w:type="dxa"/>
+            <w:tcW w:w="4787" w:type="dxa"/>
           </w:tcPr>
           <w:p>
             <w:pPr>
@@ -418,12 +429,21 @@
                 <w:szCs w:val="28"/>
               </w:rPr>
             </w:pPr>
-            <w:r>
-              <w:rPr>
-                <w:sz w:val="28"/>
-                <w:szCs w:val="28"/>
-              </w:rPr>
-              <w:t>start/</w:t>
+            <w:proofErr w:type="spellStart"/>
+            <w:r>
+              <w:rPr>
+                <w:sz w:val="28"/>
+                <w:szCs w:val="28"/>
+              </w:rPr>
+              <w:t>start</w:t>
+            </w:r>
+            <w:proofErr w:type="spellEnd"/>
+            <w:r>
+              <w:rPr>
+                <w:sz w:val="28"/>
+                <w:szCs w:val="28"/>
+              </w:rPr>
+              <w:t>/</w:t>
             </w:r>
             <w:proofErr w:type="spellStart"/>
             <w:r>
@@ -445,7 +465,7 @@
         </w:tc>
         <w:tc>
           <w:tcPr>
-            <w:tcW w:w="4594" w:type="dxa"/>
+            <w:tcW w:w="4157" w:type="dxa"/>
           </w:tcPr>
           <w:p>
             <w:pPr>
@@ -471,7 +491,7 @@
         </w:tc>
         <w:tc>
           <w:tcPr>
-            <w:tcW w:w="6644" w:type="dxa"/>
+            <w:tcW w:w="5697" w:type="dxa"/>
           </w:tcPr>
           <w:p>
             <w:pPr>
@@ -486,7 +506,7 @@
       <w:tr>
         <w:tc>
           <w:tcPr>
-            <w:tcW w:w="3403" w:type="dxa"/>
+            <w:tcW w:w="4787" w:type="dxa"/>
           </w:tcPr>
           <w:p>
             <w:pPr>
@@ -495,12 +515,21 @@
                 <w:szCs w:val="28"/>
               </w:rPr>
             </w:pPr>
-            <w:r>
-              <w:rPr>
-                <w:sz w:val="28"/>
-                <w:szCs w:val="28"/>
-              </w:rPr>
-              <w:t>start/</w:t>
+            <w:proofErr w:type="spellStart"/>
+            <w:r>
+              <w:rPr>
+                <w:sz w:val="28"/>
+                <w:szCs w:val="28"/>
+              </w:rPr>
+              <w:t>start</w:t>
+            </w:r>
+            <w:proofErr w:type="spellEnd"/>
+            <w:r>
+              <w:rPr>
+                <w:sz w:val="28"/>
+                <w:szCs w:val="28"/>
+              </w:rPr>
+              <w:t>/</w:t>
             </w:r>
             <w:proofErr w:type="spellStart"/>
             <w:r>
@@ -515,7 +544,7 @@
         </w:tc>
         <w:tc>
           <w:tcPr>
-            <w:tcW w:w="4594" w:type="dxa"/>
+            <w:tcW w:w="4157" w:type="dxa"/>
           </w:tcPr>
           <w:p>
             <w:pPr>
@@ -545,35 +574,7 @@
                 <w:sz w:val="28"/>
                 <w:szCs w:val="28"/>
               </w:rPr>
-              <w:t>'</w:t>
-            </w:r>
-            <w:r>
-              <w:rPr>
-                <w:sz w:val="28"/>
-                <w:szCs w:val="28"/>
-              </w:rPr>
-              <w:t xml:space="preserve"> = Nutzername, </w:t>
-            </w:r>
-            <w:r>
-              <w:rPr>
-                <w:sz w:val="28"/>
-                <w:szCs w:val="28"/>
-              </w:rPr>
-              <w:t>'pool'</w:t>
-            </w:r>
-            <w:r>
-              <w:rPr>
-                <w:sz w:val="28"/>
-                <w:szCs w:val="28"/>
-              </w:rPr>
-              <w:t xml:space="preserve">  = Pool-ID und </w:t>
-            </w:r>
-            <w:r>
-              <w:rPr>
-                <w:sz w:val="28"/>
-                <w:szCs w:val="28"/>
-              </w:rPr>
-              <w:t>'</w:t>
+              <w:t>' = Nutzername, 'pool'  = Pool-ID und '</w:t>
             </w:r>
             <w:proofErr w:type="spellStart"/>
             <w:r>
@@ -589,14 +590,7 @@
                 <w:sz w:val="28"/>
                 <w:szCs w:val="28"/>
               </w:rPr>
-              <w:t>'</w:t>
-            </w:r>
-            <w:r>
-              <w:rPr>
-                <w:sz w:val="28"/>
-                <w:szCs w:val="28"/>
-              </w:rPr>
-              <w:t xml:space="preserve"> = Schwieri</w:t>
+              <w:t>' = Schwieri</w:t>
             </w:r>
             <w:r>
               <w:rPr>
@@ -645,7 +639,7 @@
         </w:tc>
         <w:tc>
           <w:tcPr>
-            <w:tcW w:w="6644" w:type="dxa"/>
+            <w:tcW w:w="5697" w:type="dxa"/>
           </w:tcPr>
           <w:p>
             <w:pPr>
@@ -690,7 +684,383 @@
       <w:tr>
         <w:tc>
           <w:tcPr>
-            <w:tcW w:w="3403" w:type="dxa"/>
+            <w:tcW w:w="4787" w:type="dxa"/>
+          </w:tcPr>
+          <w:p>
+            <w:pPr>
+              <w:rPr>
+                <w:sz w:val="28"/>
+                <w:szCs w:val="28"/>
+              </w:rPr>
+            </w:pPr>
+            <w:proofErr w:type="spellStart"/>
+            <w:r>
+              <w:rPr>
+                <w:sz w:val="28"/>
+                <w:szCs w:val="28"/>
+              </w:rPr>
+              <w:t>start</w:t>
+            </w:r>
+            <w:proofErr w:type="spellEnd"/>
+            <w:r>
+              <w:rPr>
+                <w:sz w:val="28"/>
+                <w:szCs w:val="28"/>
+              </w:rPr>
+              <w:t>/</w:t>
+            </w:r>
+            <w:proofErr w:type="spellStart"/>
+            <w:r>
+              <w:rPr>
+                <w:sz w:val="28"/>
+                <w:szCs w:val="28"/>
+              </w:rPr>
+              <w:t>poolSuchen</w:t>
+            </w:r>
+            <w:proofErr w:type="spellEnd"/>
+          </w:p>
+        </w:tc>
+        <w:tc>
+          <w:tcPr>
+            <w:tcW w:w="4157" w:type="dxa"/>
+          </w:tcPr>
+          <w:p>
+            <w:pPr>
+              <w:rPr>
+                <w:sz w:val="28"/>
+                <w:szCs w:val="28"/>
+              </w:rPr>
+            </w:pPr>
+            <w:r>
+              <w:rPr>
+                <w:sz w:val="28"/>
+                <w:szCs w:val="28"/>
+              </w:rPr>
+              <w:t>'</w:t>
+            </w:r>
+            <w:proofErr w:type="spellStart"/>
+            <w:r>
+              <w:rPr>
+                <w:sz w:val="28"/>
+                <w:szCs w:val="28"/>
+              </w:rPr>
+              <w:t>pools</w:t>
+            </w:r>
+            <w:proofErr w:type="spellEnd"/>
+            <w:r>
+              <w:rPr>
+                <w:sz w:val="28"/>
+                <w:szCs w:val="28"/>
+              </w:rPr>
+              <w:t xml:space="preserve"> angefragt‘</w:t>
+            </w:r>
+          </w:p>
+        </w:tc>
+        <w:tc>
+          <w:tcPr>
+            <w:tcW w:w="1519" w:type="dxa"/>
+          </w:tcPr>
+          <w:p>
+            <w:pPr>
+              <w:rPr>
+                <w:sz w:val="28"/>
+                <w:szCs w:val="28"/>
+              </w:rPr>
+            </w:pPr>
+            <w:r>
+              <w:rPr>
+                <w:sz w:val="28"/>
+                <w:szCs w:val="28"/>
+              </w:rPr>
+              <w:t xml:space="preserve">True, wenn kein Pool vorhanden ist, </w:t>
+            </w:r>
+            <w:proofErr w:type="spellStart"/>
+            <w:r>
+              <w:rPr>
+                <w:sz w:val="28"/>
+                <w:szCs w:val="28"/>
+              </w:rPr>
+              <w:t>false</w:t>
+            </w:r>
+            <w:proofErr w:type="spellEnd"/>
+            <w:r>
+              <w:rPr>
+                <w:sz w:val="28"/>
+                <w:szCs w:val="28"/>
+              </w:rPr>
+              <w:t xml:space="preserve"> sonst </w:t>
+            </w:r>
+          </w:p>
+        </w:tc>
+        <w:tc>
+          <w:tcPr>
+            <w:tcW w:w="5697" w:type="dxa"/>
+          </w:tcPr>
+          <w:p>
+            <w:pPr>
+              <w:rPr>
+                <w:sz w:val="28"/>
+                <w:szCs w:val="28"/>
+              </w:rPr>
+            </w:pPr>
+            <w:r>
+              <w:rPr>
+                <w:sz w:val="28"/>
+                <w:szCs w:val="28"/>
+              </w:rPr>
+              <w:t>Wenn Nutzer einem Pool beitreten</w:t>
+            </w:r>
+            <w:r>
+              <w:rPr>
+                <w:sz w:val="28"/>
+                <w:szCs w:val="28"/>
+              </w:rPr>
+              <w:t xml:space="preserve"> </w:t>
+            </w:r>
+            <w:proofErr w:type="gramStart"/>
+            <w:r>
+              <w:rPr>
+                <w:sz w:val="28"/>
+                <w:szCs w:val="28"/>
+              </w:rPr>
+              <w:t>möchte</w:t>
+            </w:r>
+            <w:proofErr w:type="gramEnd"/>
+            <w:r>
+              <w:rPr>
+                <w:sz w:val="28"/>
+                <w:szCs w:val="28"/>
+              </w:rPr>
+              <w:t xml:space="preserve">, wird </w:t>
+            </w:r>
+            <w:r>
+              <w:rPr>
+                <w:sz w:val="28"/>
+                <w:szCs w:val="28"/>
+              </w:rPr>
+              <w:t>zunächst</w:t>
+            </w:r>
+            <w:r>
+              <w:rPr>
+                <w:sz w:val="28"/>
+                <w:szCs w:val="28"/>
+              </w:rPr>
+              <w:t xml:space="preserve"> überprüft, welche Pools vorhanden sind. </w:t>
+            </w:r>
+            <w:r>
+              <w:rPr>
+                <w:sz w:val="28"/>
+                <w:szCs w:val="28"/>
+              </w:rPr>
+              <w:t>Ist kein Pool vorhanden, muss zunächst einer erstellt werden. Wenn ein oder mehrere Polls vorhanden sind, werden diese ausgegeben</w:t>
+            </w:r>
+          </w:p>
+        </w:tc>
+      </w:tr>
+      <w:tr>
+        <w:tc>
+          <w:tcPr>
+            <w:tcW w:w="4787" w:type="dxa"/>
+          </w:tcPr>
+          <w:p>
+            <w:pPr>
+              <w:rPr>
+                <w:sz w:val="28"/>
+                <w:szCs w:val="28"/>
+              </w:rPr>
+            </w:pPr>
+            <w:proofErr w:type="spellStart"/>
+            <w:r>
+              <w:rPr>
+                <w:sz w:val="28"/>
+                <w:szCs w:val="28"/>
+              </w:rPr>
+              <w:t>start</w:t>
+            </w:r>
+            <w:proofErr w:type="spellEnd"/>
+            <w:r>
+              <w:rPr>
+                <w:sz w:val="28"/>
+                <w:szCs w:val="28"/>
+              </w:rPr>
+              <w:t>/</w:t>
+            </w:r>
+            <w:r>
+              <w:rPr>
+                <w:sz w:val="28"/>
+                <w:szCs w:val="28"/>
+              </w:rPr>
+              <w:t>b</w:t>
+            </w:r>
+            <w:r>
+              <w:rPr>
+                <w:sz w:val="28"/>
+                <w:szCs w:val="28"/>
+              </w:rPr>
+              <w:t>eitreten</w:t>
+            </w:r>
+          </w:p>
+        </w:tc>
+        <w:tc>
+          <w:tcPr>
+            <w:tcW w:w="4157" w:type="dxa"/>
+          </w:tcPr>
+          <w:p>
+            <w:pPr>
+              <w:rPr>
+                <w:sz w:val="28"/>
+                <w:szCs w:val="28"/>
+              </w:rPr>
+            </w:pPr>
+            <w:r>
+              <w:rPr>
+                <w:sz w:val="28"/>
+                <w:szCs w:val="28"/>
+              </w:rPr>
+              <w:t>'</w:t>
+            </w:r>
+            <w:proofErr w:type="spellStart"/>
+            <w:r>
+              <w:rPr>
+                <w:sz w:val="28"/>
+                <w:szCs w:val="28"/>
+              </w:rPr>
+              <w:t>name</w:t>
+            </w:r>
+            <w:proofErr w:type="spellEnd"/>
+            <w:r>
+              <w:rPr>
+                <w:sz w:val="28"/>
+                <w:szCs w:val="28"/>
+              </w:rPr>
+              <w:t>' = Nutzername</w:t>
+            </w:r>
+            <w:r>
+              <w:rPr>
+                <w:sz w:val="28"/>
+                <w:szCs w:val="28"/>
+              </w:rPr>
+              <w:t xml:space="preserve">, </w:t>
+            </w:r>
+            <w:r>
+              <w:rPr>
+                <w:sz w:val="28"/>
+                <w:szCs w:val="28"/>
+              </w:rPr>
+              <w:t>'pool</w:t>
+            </w:r>
+            <w:proofErr w:type="gramStart"/>
+            <w:r>
+              <w:rPr>
+                <w:sz w:val="28"/>
+                <w:szCs w:val="28"/>
+              </w:rPr>
+              <w:t>'  =</w:t>
+            </w:r>
+            <w:proofErr w:type="gramEnd"/>
+            <w:r>
+              <w:rPr>
+                <w:sz w:val="28"/>
+                <w:szCs w:val="28"/>
+              </w:rPr>
+              <w:t xml:space="preserve"> </w:t>
+            </w:r>
+            <w:proofErr w:type="spellStart"/>
+            <w:r>
+              <w:rPr>
+                <w:sz w:val="28"/>
+                <w:szCs w:val="28"/>
+              </w:rPr>
+              <w:t>wunschID</w:t>
+            </w:r>
+            <w:proofErr w:type="spellEnd"/>
+            <w:r>
+              <w:rPr>
+                <w:sz w:val="28"/>
+                <w:szCs w:val="28"/>
+              </w:rPr>
+              <w:t xml:space="preserve"> werden übergeben</w:t>
+            </w:r>
+          </w:p>
+        </w:tc>
+        <w:tc>
+          <w:tcPr>
+            <w:tcW w:w="1519" w:type="dxa"/>
+          </w:tcPr>
+          <w:p>
+            <w:pPr>
+              <w:rPr>
+                <w:sz w:val="28"/>
+                <w:szCs w:val="28"/>
+              </w:rPr>
+            </w:pPr>
+            <w:r>
+              <w:rPr>
+                <w:sz w:val="28"/>
+                <w:szCs w:val="28"/>
+              </w:rPr>
+              <w:t xml:space="preserve">True, wenn Nutzer erfolgreich </w:t>
+            </w:r>
+            <w:r>
+              <w:rPr>
+                <w:sz w:val="28"/>
+                <w:szCs w:val="28"/>
+              </w:rPr>
+              <w:lastRenderedPageBreak/>
+              <w:t xml:space="preserve">dem Pool beigetreten, </w:t>
+            </w:r>
+            <w:proofErr w:type="spellStart"/>
+            <w:r>
+              <w:rPr>
+                <w:sz w:val="28"/>
+                <w:szCs w:val="28"/>
+              </w:rPr>
+              <w:t>false</w:t>
+            </w:r>
+            <w:proofErr w:type="spellEnd"/>
+            <w:r>
+              <w:rPr>
+                <w:sz w:val="28"/>
+                <w:szCs w:val="28"/>
+              </w:rPr>
+              <w:t xml:space="preserve"> sonst</w:t>
+            </w:r>
+          </w:p>
+        </w:tc>
+        <w:tc>
+          <w:tcPr>
+            <w:tcW w:w="5697" w:type="dxa"/>
+          </w:tcPr>
+          <w:p>
+            <w:pPr>
+              <w:rPr>
+                <w:sz w:val="28"/>
+                <w:szCs w:val="28"/>
+              </w:rPr>
+            </w:pPr>
+            <w:r>
+              <w:rPr>
+                <w:sz w:val="28"/>
+                <w:szCs w:val="28"/>
+              </w:rPr>
+              <w:lastRenderedPageBreak/>
+              <w:t xml:space="preserve">Wenn der Nutzer einem bestimmten Pool beitreten möchte, muss er die gewünschte Pool-ID übergeben. Wenn der Beitritt </w:t>
+            </w:r>
+            <w:r>
+              <w:rPr>
+                <w:sz w:val="28"/>
+                <w:szCs w:val="28"/>
+              </w:rPr>
+              <w:lastRenderedPageBreak/>
+              <w:t xml:space="preserve">erfolgreich ist, kommt der Nutzer sofort in den Warteraum des entsprechenden Pools </w:t>
+            </w:r>
+          </w:p>
+        </w:tc>
+      </w:tr>
+      <w:tr>
+        <w:tc>
+          <w:tcPr>
+            <w:tcW w:w="4787" w:type="dxa"/>
           </w:tcPr>
           <w:p>
             <w:pPr>
@@ -703,7 +1073,7 @@
         </w:tc>
         <w:tc>
           <w:tcPr>
-            <w:tcW w:w="4594" w:type="dxa"/>
+            <w:tcW w:w="4157" w:type="dxa"/>
           </w:tcPr>
           <w:p>
             <w:pPr>
@@ -729,7 +1099,7 @@
         </w:tc>
         <w:tc>
           <w:tcPr>
-            <w:tcW w:w="6644" w:type="dxa"/>
+            <w:tcW w:w="5697" w:type="dxa"/>
           </w:tcPr>
           <w:p>
             <w:pPr>
@@ -747,7 +1117,7 @@
         </w:trPr>
         <w:tc>
           <w:tcPr>
-            <w:tcW w:w="3403" w:type="dxa"/>
+            <w:tcW w:w="4787" w:type="dxa"/>
           </w:tcPr>
           <w:p>
             <w:pPr>
@@ -760,7 +1130,7 @@
         </w:tc>
         <w:tc>
           <w:tcPr>
-            <w:tcW w:w="4594" w:type="dxa"/>
+            <w:tcW w:w="4157" w:type="dxa"/>
           </w:tcPr>
           <w:p>
             <w:pPr>
@@ -786,7 +1156,7 @@
         </w:tc>
         <w:tc>
           <w:tcPr>
-            <w:tcW w:w="6644" w:type="dxa"/>
+            <w:tcW w:w="5697" w:type="dxa"/>
           </w:tcPr>
           <w:p>
             <w:pPr>
@@ -937,7 +1307,29 @@
           <w:szCs w:val="20"/>
           <w:lang w:eastAsia="es-ES"/>
         </w:rPr>
-        <w:t>/start/</w:t>
+        <w:t>/</w:t>
+      </w:r>
+      <w:proofErr w:type="spellStart"/>
+      <w:r>
+        <w:rPr>
+          <w:rFonts w:ascii="Courier New" w:eastAsia="Times New Roman" w:hAnsi="Courier New" w:cs="Courier New"/>
+          <w:color w:val="6A8759"/>
+          <w:sz w:val="20"/>
+          <w:szCs w:val="20"/>
+          <w:lang w:eastAsia="es-ES"/>
+        </w:rPr>
+        <w:t>start</w:t>
+      </w:r>
+      <w:proofErr w:type="spellEnd"/>
+      <w:r>
+        <w:rPr>
+          <w:rFonts w:ascii="Courier New" w:eastAsia="Times New Roman" w:hAnsi="Courier New" w:cs="Courier New"/>
+          <w:color w:val="6A8759"/>
+          <w:sz w:val="20"/>
+          <w:szCs w:val="20"/>
+          <w:lang w:eastAsia="es-ES"/>
+        </w:rPr>
+        <w:t>/</w:t>
       </w:r>
       <w:proofErr w:type="spellStart"/>
       <w:r>
@@ -1206,7 +1598,29 @@
           <w:szCs w:val="20"/>
           <w:lang w:eastAsia="es-ES"/>
         </w:rPr>
-        <w:t>/start/</w:t>
+        <w:t>/</w:t>
+      </w:r>
+      <w:proofErr w:type="spellStart"/>
+      <w:r>
+        <w:rPr>
+          <w:rFonts w:ascii="Courier New" w:eastAsia="Times New Roman" w:hAnsi="Courier New" w:cs="Courier New"/>
+          <w:color w:val="6A8759"/>
+          <w:sz w:val="20"/>
+          <w:szCs w:val="20"/>
+          <w:lang w:eastAsia="es-ES"/>
+        </w:rPr>
+        <w:t>start</w:t>
+      </w:r>
+      <w:proofErr w:type="spellEnd"/>
+      <w:r>
+        <w:rPr>
+          <w:rFonts w:ascii="Courier New" w:eastAsia="Times New Roman" w:hAnsi="Courier New" w:cs="Courier New"/>
+          <w:color w:val="6A8759"/>
+          <w:sz w:val="20"/>
+          <w:szCs w:val="20"/>
+          <w:lang w:eastAsia="es-ES"/>
+        </w:rPr>
+        <w:t>/</w:t>
       </w:r>
       <w:proofErr w:type="spellStart"/>
       <w:r>
@@ -1518,7 +1932,29 @@
           <w:szCs w:val="20"/>
           <w:lang w:eastAsia="es-ES"/>
         </w:rPr>
-        <w:t>/start/</w:t>
+        <w:t>/</w:t>
+      </w:r>
+      <w:proofErr w:type="spellStart"/>
+      <w:r>
+        <w:rPr>
+          <w:rFonts w:ascii="Courier New" w:eastAsia="Times New Roman" w:hAnsi="Courier New" w:cs="Courier New"/>
+          <w:color w:val="6A8759"/>
+          <w:sz w:val="20"/>
+          <w:szCs w:val="20"/>
+          <w:lang w:eastAsia="es-ES"/>
+        </w:rPr>
+        <w:t>start</w:t>
+      </w:r>
+      <w:proofErr w:type="spellEnd"/>
+      <w:r>
+        <w:rPr>
+          <w:rFonts w:ascii="Courier New" w:eastAsia="Times New Roman" w:hAnsi="Courier New" w:cs="Courier New"/>
+          <w:color w:val="6A8759"/>
+          <w:sz w:val="20"/>
+          <w:szCs w:val="20"/>
+          <w:lang w:eastAsia="es-ES"/>
+        </w:rPr>
+        <w:t>/</w:t>
       </w:r>
       <w:proofErr w:type="spellStart"/>
       <w:r>
@@ -1787,7 +2223,29 @@
           <w:szCs w:val="20"/>
           <w:lang w:eastAsia="es-ES"/>
         </w:rPr>
-        <w:t>/start/</w:t>
+        <w:t>/</w:t>
+      </w:r>
+      <w:proofErr w:type="spellStart"/>
+      <w:r>
+        <w:rPr>
+          <w:rFonts w:ascii="Courier New" w:eastAsia="Times New Roman" w:hAnsi="Courier New" w:cs="Courier New"/>
+          <w:color w:val="6A8759"/>
+          <w:sz w:val="20"/>
+          <w:szCs w:val="20"/>
+          <w:lang w:eastAsia="es-ES"/>
+        </w:rPr>
+        <w:t>start</w:t>
+      </w:r>
+      <w:proofErr w:type="spellEnd"/>
+      <w:r>
+        <w:rPr>
+          <w:rFonts w:ascii="Courier New" w:eastAsia="Times New Roman" w:hAnsi="Courier New" w:cs="Courier New"/>
+          <w:color w:val="6A8759"/>
+          <w:sz w:val="20"/>
+          <w:szCs w:val="20"/>
+          <w:lang w:eastAsia="es-ES"/>
+        </w:rPr>
+        <w:t>/</w:t>
       </w:r>
       <w:proofErr w:type="spellStart"/>
       <w:r>
@@ -2034,7 +2492,29 @@
           <w:szCs w:val="20"/>
           <w:lang w:eastAsia="es-ES"/>
         </w:rPr>
-        <w:t>/start/</w:t>
+        <w:t>/</w:t>
+      </w:r>
+      <w:proofErr w:type="spellStart"/>
+      <w:r>
+        <w:rPr>
+          <w:rFonts w:ascii="Courier New" w:eastAsia="Times New Roman" w:hAnsi="Courier New" w:cs="Courier New"/>
+          <w:color w:val="6A8759"/>
+          <w:sz w:val="20"/>
+          <w:szCs w:val="20"/>
+          <w:lang w:eastAsia="es-ES"/>
+        </w:rPr>
+        <w:t>start</w:t>
+      </w:r>
+      <w:proofErr w:type="spellEnd"/>
+      <w:r>
+        <w:rPr>
+          <w:rFonts w:ascii="Courier New" w:eastAsia="Times New Roman" w:hAnsi="Courier New" w:cs="Courier New"/>
+          <w:color w:val="6A8759"/>
+          <w:sz w:val="20"/>
+          <w:szCs w:val="20"/>
+          <w:lang w:eastAsia="es-ES"/>
+        </w:rPr>
+        <w:t>/</w:t>
       </w:r>
       <w:proofErr w:type="spellStart"/>
       <w:r>
@@ -2303,7 +2783,29 @@
           <w:szCs w:val="20"/>
           <w:lang w:eastAsia="es-ES"/>
         </w:rPr>
-        <w:t>/start/beitreten/"</w:t>
+        <w:t>/</w:t>
+      </w:r>
+      <w:proofErr w:type="spellStart"/>
+      <w:r>
+        <w:rPr>
+          <w:rFonts w:ascii="Courier New" w:eastAsia="Times New Roman" w:hAnsi="Courier New" w:cs="Courier New"/>
+          <w:color w:val="6A8759"/>
+          <w:sz w:val="20"/>
+          <w:szCs w:val="20"/>
+          <w:lang w:eastAsia="es-ES"/>
+        </w:rPr>
+        <w:t>start</w:t>
+      </w:r>
+      <w:proofErr w:type="spellEnd"/>
+      <w:r>
+        <w:rPr>
+          <w:rFonts w:ascii="Courier New" w:eastAsia="Times New Roman" w:hAnsi="Courier New" w:cs="Courier New"/>
+          <w:color w:val="6A8759"/>
+          <w:sz w:val="20"/>
+          <w:szCs w:val="20"/>
+          <w:lang w:eastAsia="es-ES"/>
+        </w:rPr>
+        <w:t>/beitreten/"</w:t>
       </w:r>
       <w:r>
         <w:rPr>
@@ -2482,6 +2984,16 @@
           <w:lang w:eastAsia="es-ES"/>
         </w:rPr>
         <w:br/>
+      </w:r>
+      <w:r>
+        <w:rPr>
+          <w:rFonts w:ascii="Courier New" w:eastAsia="Times New Roman" w:hAnsi="Courier New" w:cs="Courier New"/>
+          <w:color w:val="808080"/>
+          <w:sz w:val="20"/>
+          <w:szCs w:val="20"/>
+          <w:lang w:eastAsia="es-ES"/>
+        </w:rPr>
+        <w:lastRenderedPageBreak/>
         <w:t xml:space="preserve">  //</w:t>
       </w:r>
       <w:proofErr w:type="spellStart"/>
@@ -2593,7 +3105,29 @@
           <w:szCs w:val="20"/>
           <w:lang w:eastAsia="es-ES"/>
         </w:rPr>
-        <w:t>/start/pool/</w:t>
+        <w:t>/</w:t>
+      </w:r>
+      <w:proofErr w:type="spellStart"/>
+      <w:r>
+        <w:rPr>
+          <w:rFonts w:ascii="Courier New" w:eastAsia="Times New Roman" w:hAnsi="Courier New" w:cs="Courier New"/>
+          <w:color w:val="6A8759"/>
+          <w:sz w:val="20"/>
+          <w:szCs w:val="20"/>
+          <w:lang w:eastAsia="es-ES"/>
+        </w:rPr>
+        <w:t>start</w:t>
+      </w:r>
+      <w:proofErr w:type="spellEnd"/>
+      <w:r>
+        <w:rPr>
+          <w:rFonts w:ascii="Courier New" w:eastAsia="Times New Roman" w:hAnsi="Courier New" w:cs="Courier New"/>
+          <w:color w:val="6A8759"/>
+          <w:sz w:val="20"/>
+          <w:szCs w:val="20"/>
+          <w:lang w:eastAsia="es-ES"/>
+        </w:rPr>
+        <w:t>/pool/</w:t>
       </w:r>
       <w:proofErr w:type="spellStart"/>
       <w:r>
@@ -2961,7 +3495,29 @@
           <w:szCs w:val="20"/>
           <w:lang w:eastAsia="es-ES"/>
         </w:rPr>
-        <w:t>/start/spiel/</w:t>
+        <w:t>/</w:t>
+      </w:r>
+      <w:proofErr w:type="spellStart"/>
+      <w:r>
+        <w:rPr>
+          <w:rFonts w:ascii="Courier New" w:eastAsia="Times New Roman" w:hAnsi="Courier New" w:cs="Courier New"/>
+          <w:color w:val="6A8759"/>
+          <w:sz w:val="20"/>
+          <w:szCs w:val="20"/>
+          <w:lang w:eastAsia="es-ES"/>
+        </w:rPr>
+        <w:t>start</w:t>
+      </w:r>
+      <w:proofErr w:type="spellEnd"/>
+      <w:r>
+        <w:rPr>
+          <w:rFonts w:ascii="Courier New" w:eastAsia="Times New Roman" w:hAnsi="Courier New" w:cs="Courier New"/>
+          <w:color w:val="6A8759"/>
+          <w:sz w:val="20"/>
+          <w:szCs w:val="20"/>
+          <w:lang w:eastAsia="es-ES"/>
+        </w:rPr>
+        <w:t>/spiel/</w:t>
       </w:r>
       <w:proofErr w:type="spellStart"/>
       <w:r>
@@ -3185,16 +3741,6 @@
           <w:lang w:eastAsia="es-ES"/>
         </w:rPr>
         <w:br/>
-      </w:r>
-      <w:r>
-        <w:rPr>
-          <w:rFonts w:ascii="Courier New" w:eastAsia="Times New Roman" w:hAnsi="Courier New" w:cs="Courier New"/>
-          <w:color w:val="808080"/>
-          <w:sz w:val="20"/>
-          <w:szCs w:val="20"/>
-          <w:lang w:eastAsia="es-ES"/>
-        </w:rPr>
-        <w:lastRenderedPageBreak/>
         <w:t xml:space="preserve">  </w:t>
       </w:r>
       <w:proofErr w:type="spellStart"/>
@@ -3273,7 +3819,29 @@
           <w:szCs w:val="20"/>
           <w:lang w:eastAsia="es-ES"/>
         </w:rPr>
-        <w:t>/start/spiel/</w:t>
+        <w:t>/</w:t>
+      </w:r>
+      <w:proofErr w:type="spellStart"/>
+      <w:r>
+        <w:rPr>
+          <w:rFonts w:ascii="Courier New" w:eastAsia="Times New Roman" w:hAnsi="Courier New" w:cs="Courier New"/>
+          <w:color w:val="6A8759"/>
+          <w:sz w:val="20"/>
+          <w:szCs w:val="20"/>
+          <w:lang w:eastAsia="es-ES"/>
+        </w:rPr>
+        <w:t>start</w:t>
+      </w:r>
+      <w:proofErr w:type="spellEnd"/>
+      <w:r>
+        <w:rPr>
+          <w:rFonts w:ascii="Courier New" w:eastAsia="Times New Roman" w:hAnsi="Courier New" w:cs="Courier New"/>
+          <w:color w:val="6A8759"/>
+          <w:sz w:val="20"/>
+          <w:szCs w:val="20"/>
+          <w:lang w:eastAsia="es-ES"/>
+        </w:rPr>
+        <w:t>/spiel/</w:t>
       </w:r>
       <w:proofErr w:type="spellStart"/>
       <w:r>
@@ -3561,7 +4129,29 @@
           <w:szCs w:val="20"/>
           <w:lang w:eastAsia="es-ES"/>
         </w:rPr>
-        <w:t>/start/</w:t>
+        <w:t>/</w:t>
+      </w:r>
+      <w:proofErr w:type="spellStart"/>
+      <w:r>
+        <w:rPr>
+          <w:rFonts w:ascii="Courier New" w:eastAsia="Times New Roman" w:hAnsi="Courier New" w:cs="Courier New"/>
+          <w:color w:val="808080"/>
+          <w:sz w:val="20"/>
+          <w:szCs w:val="20"/>
+          <w:lang w:eastAsia="es-ES"/>
+        </w:rPr>
+        <w:t>start</w:t>
+      </w:r>
+      <w:proofErr w:type="spellEnd"/>
+      <w:r>
+        <w:rPr>
+          <w:rFonts w:ascii="Courier New" w:eastAsia="Times New Roman" w:hAnsi="Courier New" w:cs="Courier New"/>
+          <w:color w:val="808080"/>
+          <w:sz w:val="20"/>
+          <w:szCs w:val="20"/>
+          <w:lang w:eastAsia="es-ES"/>
+        </w:rPr>
+        <w:t>/</w:t>
       </w:r>
       <w:proofErr w:type="spellStart"/>
       <w:r>

</xml_diff>